<commit_message>
SSRS setup guideline added
</commit_message>
<xml_diff>
--- a/SSIS/34 SSIS_Union_All_Transformation.docx
+++ b/SSIS/34 SSIS_Union_All_Transformation.docx
@@ -79,6 +79,11 @@
       </w:r>
       <w:r>
         <w:br/>
+      </w:r>
+      <w:r>
+        <w:rPr>
+          <w:highlight w:val="yellow"/>
+        </w:rPr>
         <w:t>The Union All Transformation in SSIS combines data from multiple input sources into a single output dataset without removing duplicates.</w:t>
       </w:r>
       <w:r>

</xml_diff>